<commit_message>
working on spell card 光和水
</commit_message>
<xml_diff>
--- a/文档/基本构架.docx
+++ b/文档/基本构架.docx
@@ -17,11 +17,9 @@
       <w:r>
         <w:t>利用了自带的关卡蓝图和</w:t>
       </w:r>
-      <w:proofErr w:type="spellStart"/>
       <w:r>
         <w:t>gamemode</w:t>
       </w:r>
-      <w:proofErr w:type="spellEnd"/>
       <w:r>
         <w:t>。</w:t>
       </w:r>
@@ -62,18 +60,11 @@
         <w:t>battle zone framework</w:t>
       </w:r>
       <w:r>
-        <w:t>的引用给到</w:t>
-      </w:r>
-      <w:proofErr w:type="gramStart"/>
-      <w:r>
-        <w:t>到</w:t>
-      </w:r>
-      <w:proofErr w:type="spellStart"/>
-      <w:proofErr w:type="gramEnd"/>
+        <w:t>的引用给到到</w:t>
+      </w:r>
       <w:r>
         <w:t>gamemode</w:t>
       </w:r>
-      <w:proofErr w:type="spellEnd"/>
       <w:r>
         <w:t>里，并且生成并启用了</w:t>
       </w:r>
@@ -83,11 +74,9 @@
       <w:r>
         <w:t>，这个</w:t>
       </w:r>
-      <w:proofErr w:type="spellStart"/>
       <w:r>
         <w:t>ui</w:t>
       </w:r>
-      <w:proofErr w:type="spellEnd"/>
       <w:r>
         <w:t>把场景的渲染结果放到一个</w:t>
       </w:r>
@@ -117,19 +106,11 @@
         </w:rPr>
         <w:t>我自己那个</w:t>
       </w:r>
-      <w:proofErr w:type="spellStart"/>
-      <w:r>
-        <w:rPr>
-          <w:rFonts w:hint="eastAsia"/>
-        </w:rPr>
-        <w:t>gamemode</w:t>
-      </w:r>
-      <w:proofErr w:type="spellEnd"/>
-      <w:r>
-        <w:rPr>
-          <w:rFonts w:hint="eastAsia"/>
-        </w:rPr>
-        <w:t>,</w:t>
+      <w:r>
+        <w:rPr>
+          <w:rFonts w:hint="eastAsia"/>
+        </w:rPr>
+        <w:t>gamemode,</w:t>
       </w:r>
       <w:r>
         <w:rPr>
@@ -143,19 +124,11 @@
         </w:rPr>
         <w:t>get</w:t>
       </w:r>
-      <w:proofErr w:type="gramStart"/>
-      <w:r>
-        <w:rPr>
-          <w:rFonts w:hint="eastAsia"/>
-        </w:rPr>
-        <w:t>战斗区</w:t>
-      </w:r>
-      <w:proofErr w:type="gramEnd"/>
-      <w:r>
-        <w:rPr>
-          <w:rFonts w:hint="eastAsia"/>
-        </w:rPr>
-        <w:t>主框架，然后</w:t>
+      <w:r>
+        <w:rPr>
+          <w:rFonts w:hint="eastAsia"/>
+        </w:rPr>
+        <w:t>战斗区主框架，然后</w:t>
       </w:r>
       <w:r>
         <w:rPr>
@@ -187,21 +160,8 @@
       <w:pPr>
         <w:ind w:firstLineChars="200" w:firstLine="420"/>
       </w:pPr>
-      <w:proofErr w:type="gramStart"/>
-      <w:r>
-        <w:t>自机的</w:t>
-      </w:r>
-      <w:proofErr w:type="gramEnd"/>
-      <w:r>
-        <w:t>引用暂时是存在这个主框架里面的，估计以后要改，可能会有一个专门</w:t>
-      </w:r>
-      <w:proofErr w:type="gramStart"/>
-      <w:r>
-        <w:t>的自机管理器</w:t>
-      </w:r>
-      <w:proofErr w:type="gramEnd"/>
-      <w:r>
-        <w:t>。</w:t>
+      <w:r>
+        <w:t>自机的引用暂时是存在这个主框架里面的，估计以后要改，可能会有一个专门的自机管理器。</w:t>
       </w:r>
     </w:p>
     <w:p>
@@ -301,13 +261,8 @@
         <w:ind w:firstLineChars="200" w:firstLine="420"/>
       </w:pPr>
       <w:r>
-        <w:t>我应该基本是遵守了的，就是所有东西，我会写成</w:t>
-      </w:r>
-      <w:proofErr w:type="gramStart"/>
-      <w:r>
-        <w:t>什么什么</w:t>
-      </w:r>
-      <w:proofErr w:type="gramEnd"/>
+        <w:t>我应该基本是遵守了的，就是所有东西，我会写成什么什么</w:t>
+      </w:r>
       <w:r>
         <w:t>base</w:t>
       </w:r>
@@ -531,13 +486,8 @@
       <w:pPr>
         <w:ind w:firstLineChars="200" w:firstLine="420"/>
       </w:pPr>
-      <w:proofErr w:type="gramStart"/>
-      <w:r>
-        <w:t>里面存</w:t>
-      </w:r>
-      <w:proofErr w:type="gramEnd"/>
-      <w:r>
-        <w:t>了一个关卡的数组（</w:t>
+      <w:r>
+        <w:t>里面存了一个关卡的数组（</w:t>
       </w:r>
       <w:r>
         <w:t>stage base</w:t>
@@ -563,31 +513,7 @@
         <w:t>2</w:t>
       </w:r>
       <w:r>
-        <w:t>个变量，一个是等待组，另外一个是触发时间。这儿的逻辑是这样的。如果一个</w:t>
-      </w:r>
-      <w:proofErr w:type="gramStart"/>
-      <w:r>
-        <w:t>等待组</w:t>
-      </w:r>
-      <w:proofErr w:type="gramEnd"/>
-      <w:r>
-        <w:t>是开启状态，那么在关卡里面会给这个</w:t>
-      </w:r>
-      <w:proofErr w:type="gramStart"/>
-      <w:r>
-        <w:t>等待组记录</w:t>
-      </w:r>
-      <w:proofErr w:type="gramEnd"/>
-      <w:r>
-        <w:t>总共执行的时间，并且如果这个时间大于了某一个时间的触发时间，就触发，触发的时候是去调用那个事件的一个函数，好像叫触发我。然后你可以任意的控制</w:t>
-      </w:r>
-      <w:proofErr w:type="gramStart"/>
-      <w:r>
-        <w:t>等待组</w:t>
-      </w:r>
-      <w:proofErr w:type="gramEnd"/>
-      <w:r>
-        <w:t>的开关状态，关闭的时候，计时不会增加，也肯定不会触发时间。</w:t>
+        <w:t>个变量，一个是等待组，另外一个是触发时间。这儿的逻辑是这样的。如果一个等待组是开启状态，那么在关卡里面会给这个等待组记录总共执行的时间，并且如果这个时间大于了某一个时间的触发时间，就触发，触发的时候是去调用那个事件的一个函数，好像叫触发我。然后你可以任意的控制等待组的开关状态，关闭的时候，计时不会增加，也肯定不会触发时间。</w:t>
       </w:r>
     </w:p>
     <w:p>
@@ -613,37 +539,15 @@
         <w:rPr>
           <w:rFonts w:hint="eastAsia"/>
         </w:rPr>
-        <w:t>总的事件列表里，添加完成了，调用刷新，然后只需要控制</w:t>
-      </w:r>
-      <w:proofErr w:type="gramStart"/>
-      <w:r>
-        <w:rPr>
-          <w:rFonts w:hint="eastAsia"/>
-        </w:rPr>
-        <w:t>等待组</w:t>
-      </w:r>
-      <w:proofErr w:type="gramEnd"/>
-      <w:r>
-        <w:rPr>
-          <w:rFonts w:hint="eastAsia"/>
-        </w:rPr>
-        <w:t>的开关，其他统统不要动，除非你很了解这些蓝图的工作原理。</w:t>
-      </w:r>
-    </w:p>
-    <w:p>
-      <w:pPr>
-        <w:ind w:firstLineChars="200" w:firstLine="420"/>
-      </w:pPr>
-      <w:r>
-        <w:t>设置</w:t>
-      </w:r>
-      <w:proofErr w:type="gramStart"/>
-      <w:r>
-        <w:t>等待组</w:t>
-      </w:r>
-      <w:proofErr w:type="gramEnd"/>
-      <w:r>
-        <w:t>的理由。这个概念确实很奇怪，所以我简单说一下。设计初衷是，如果你需要一个事件发生以后，再按正常顺发触发其他的事情，那么你可能是在前面写，调用（</w:t>
+        <w:t>总的事件列表里，添加完成了，调用刷新，然后只需要控制等待组的开关，其他统统不要动，除非你很了解这些蓝图的工作原理。</w:t>
+      </w:r>
+    </w:p>
+    <w:p>
+      <w:pPr>
+        <w:ind w:firstLineChars="200" w:firstLine="420"/>
+      </w:pPr>
+      <w:r>
+        <w:t>设置等待组的理由。这个概念确实很奇怪，所以我简单说一下。设计初衷是，如果你需要一个事件发生以后，再按正常顺发触发其他的事情，那么你可能是在前面写，调用（</w:t>
       </w:r>
       <w:r>
         <w:t>call</w:t>
@@ -833,15 +737,7 @@
         <w:ind w:firstLineChars="200" w:firstLine="420"/>
       </w:pPr>
       <w:r>
-        <w:t>所以如果你们</w:t>
-      </w:r>
-      <w:proofErr w:type="gramStart"/>
-      <w:r>
-        <w:t>有写非关</w:t>
-      </w:r>
-      <w:proofErr w:type="gramEnd"/>
-      <w:r>
-        <w:t>底的</w:t>
+        <w:t>所以如果你们有写非关底的</w:t>
       </w:r>
       <w:r>
         <w:t>boss</w:t>
@@ -855,44 +751,36 @@
         <w:ind w:firstLineChars="200" w:firstLine="420"/>
       </w:pPr>
       <w:r>
+        <w:t>然后等待组的总数，我默认写的</w:t>
+      </w:r>
+      <w:r>
+        <w:t>8</w:t>
+      </w:r>
+      <w:r>
+        <w:t>个（那个变量是最后的一个引用，所以是</w:t>
+      </w:r>
+      <w:r>
+        <w:t>7</w:t>
+      </w:r>
+      <w:r>
+        <w:t>），如果需要更多的等待组，自己进去改。</w:t>
+      </w:r>
+    </w:p>
+    <w:p>
+      <w:pPr>
+        <w:ind w:firstLineChars="200" w:firstLine="420"/>
+      </w:pPr>
+    </w:p>
+    <w:p>
+      <w:pPr>
+        <w:ind w:firstLineChars="200" w:firstLine="420"/>
+      </w:pPr>
+      <w:r>
+        <w:rPr>
+          <w:rFonts w:hint="eastAsia"/>
+        </w:rPr>
         <w:t>然后</w:t>
       </w:r>
-      <w:proofErr w:type="gramStart"/>
-      <w:r>
-        <w:t>等待组</w:t>
-      </w:r>
-      <w:proofErr w:type="gramEnd"/>
-      <w:r>
-        <w:t>的总数，我默认写的</w:t>
-      </w:r>
-      <w:r>
-        <w:t>8</w:t>
-      </w:r>
-      <w:r>
-        <w:t>个（那个变量是最后的一个引用，所以是</w:t>
-      </w:r>
-      <w:r>
-        <w:t>7</w:t>
-      </w:r>
-      <w:r>
-        <w:t>），如果需要更多的等待组，自己进去改。</w:t>
-      </w:r>
-    </w:p>
-    <w:p>
-      <w:pPr>
-        <w:ind w:firstLineChars="200" w:firstLine="420"/>
-      </w:pPr>
-    </w:p>
-    <w:p>
-      <w:pPr>
-        <w:ind w:firstLineChars="200" w:firstLine="420"/>
-      </w:pPr>
-      <w:r>
-        <w:rPr>
-          <w:rFonts w:hint="eastAsia"/>
-        </w:rPr>
-        <w:t>然后</w:t>
-      </w:r>
       <w:r>
         <w:rPr>
           <w:rFonts w:hint="eastAsia"/>
@@ -997,30 +885,15 @@
       <w:r>
         <w:t>那个</w:t>
       </w:r>
-      <w:proofErr w:type="spellStart"/>
-      <w:r>
-        <w:t>spellcard</w:t>
-      </w:r>
-      <w:proofErr w:type="spellEnd"/>
-      <w:r>
-        <w:t xml:space="preserve"> event</w:t>
-      </w:r>
-      <w:r>
-        <w:t>的写法，你新建蓝图，然后保证继承关系是正确的，然后</w:t>
-      </w:r>
-      <w:proofErr w:type="gramStart"/>
-      <w:r>
-        <w:t>到基类里面</w:t>
-      </w:r>
-      <w:proofErr w:type="gramEnd"/>
-      <w:r>
-        <w:t>，把他的</w:t>
-      </w:r>
-      <w:proofErr w:type="spellStart"/>
+      <w:r>
+        <w:t>spellcard event</w:t>
+      </w:r>
+      <w:r>
+        <w:t>的写法，你新建蓝图，然后保证继承关系是正确的，然后到基类里面，把他的</w:t>
+      </w:r>
       <w:r>
         <w:t>eventgraph</w:t>
       </w:r>
-      <w:proofErr w:type="spellEnd"/>
       <w:r>
         <w:t>里面的东西复制到你的新的那个里面，然后写。只有这样。</w:t>
       </w:r>
@@ -1028,31 +901,18 @@
     <w:p>
       <w:pPr>
         <w:ind w:firstLineChars="200" w:firstLine="420"/>
-        <w:rPr>
-          <w:rFonts w:hint="eastAsia"/>
-        </w:rPr>
       </w:pPr>
       <w:r>
         <w:t>如果你要单独测试一个</w:t>
       </w:r>
-      <w:proofErr w:type="spellStart"/>
-      <w:r>
-        <w:t>spellcard</w:t>
-      </w:r>
-      <w:proofErr w:type="spellEnd"/>
-      <w:r>
-        <w:t xml:space="preserve"> event</w:t>
+      <w:r>
+        <w:t>spellcard event</w:t>
       </w:r>
       <w:r>
         <w:t>，你可以单独把这个物体放到场景里面，然后你可以在任何地方调用这个</w:t>
       </w:r>
-      <w:proofErr w:type="spellStart"/>
-      <w:r>
-        <w:t>spellcard</w:t>
-      </w:r>
-      <w:proofErr w:type="spellEnd"/>
-      <w:r>
-        <w:t xml:space="preserve"> event</w:t>
+      <w:r>
+        <w:t>spellcard event</w:t>
       </w:r>
       <w:r>
         <w:t>的</w:t>
@@ -1062,6 +922,561 @@
       </w:r>
       <w:r>
         <w:t>。</w:t>
+      </w:r>
+    </w:p>
+    <w:p>
+      <w:pPr>
+        <w:ind w:firstLineChars="200" w:firstLine="420"/>
+      </w:pPr>
+    </w:p>
+    <w:p>
+      <w:pPr>
+        <w:ind w:firstLineChars="200" w:firstLine="420"/>
+      </w:pPr>
+    </w:p>
+    <w:p>
+      <w:pPr>
+        <w:ind w:firstLineChars="200" w:firstLine="420"/>
+      </w:pPr>
+    </w:p>
+    <w:p>
+      <w:pPr>
+        <w:ind w:firstLineChars="200" w:firstLine="420"/>
+      </w:pPr>
+    </w:p>
+    <w:p>
+      <w:pPr>
+        <w:ind w:firstLineChars="200" w:firstLine="420"/>
+      </w:pPr>
+    </w:p>
+    <w:p>
+      <w:pPr>
+        <w:ind w:firstLineChars="200" w:firstLine="420"/>
+      </w:pPr>
+    </w:p>
+    <w:p>
+      <w:pPr>
+        <w:ind w:firstLineChars="200" w:firstLine="562"/>
+        <w:rPr>
+          <w:b/>
+          <w:color w:val="D0CECE" w:themeColor="background2" w:themeShade="E6"/>
+          <w:sz w:val="28"/>
+          <w:szCs w:val="28"/>
+        </w:rPr>
+      </w:pPr>
+      <w:r>
+        <w:rPr>
+          <w:rFonts w:hint="eastAsia"/>
+          <w:b/>
+          <w:color w:val="D0CECE" w:themeColor="background2" w:themeShade="E6"/>
+          <w:sz w:val="28"/>
+          <w:szCs w:val="28"/>
+          <w:highlight w:val="darkBlue"/>
+        </w:rPr>
+        <w:t>//</w:t>
+      </w:r>
+      <w:r>
+        <w:rPr>
+          <w:rFonts w:hint="eastAsia"/>
+          <w:b/>
+          <w:color w:val="D0CECE" w:themeColor="background2" w:themeShade="E6"/>
+          <w:sz w:val="28"/>
+          <w:szCs w:val="28"/>
+          <w:highlight w:val="darkBlue"/>
+        </w:rPr>
+        <w:t>//</w:t>
+      </w:r>
+      <w:r>
+        <w:rPr>
+          <w:rFonts w:hint="eastAsia"/>
+          <w:b/>
+          <w:color w:val="D0CECE" w:themeColor="background2" w:themeShade="E6"/>
+          <w:sz w:val="28"/>
+          <w:szCs w:val="28"/>
+          <w:highlight w:val="darkBlue"/>
+        </w:rPr>
+        <w:t>子弹类</w:t>
+      </w:r>
+      <w:r>
+        <w:rPr>
+          <w:rFonts w:hint="eastAsia"/>
+          <w:b/>
+          <w:color w:val="D0CECE" w:themeColor="background2" w:themeShade="E6"/>
+          <w:sz w:val="28"/>
+          <w:szCs w:val="28"/>
+          <w:highlight w:val="darkBlue"/>
+        </w:rPr>
+        <w:t>///</w:t>
+      </w:r>
+      <w:r>
+        <w:rPr>
+          <w:rFonts w:hint="eastAsia"/>
+          <w:b/>
+          <w:color w:val="D0CECE" w:themeColor="background2" w:themeShade="E6"/>
+          <w:sz w:val="28"/>
+          <w:szCs w:val="28"/>
+          <w:highlight w:val="darkBlue"/>
+        </w:rPr>
+        <w:t>/</w:t>
+      </w:r>
+    </w:p>
+    <w:p>
+      <w:pPr>
+        <w:ind w:firstLineChars="200" w:firstLine="420"/>
+      </w:pPr>
+      <w:r>
+        <w:t>子弹类是这样的。基类只给了几个，我觉得应该估计你们自己去创造。</w:t>
+      </w:r>
+    </w:p>
+    <w:p>
+      <w:pPr>
+        <w:ind w:firstLineChars="200" w:firstLine="420"/>
+      </w:pPr>
+      <w:r>
+        <w:t>给了一个总的基类，只要你是子弹，就是这个基类的子类，这一层要做的事情是，要管理自己在子弹管理器里面要存一份。后面可能要改这个功能的具体实现，因为好像只和消弹有关，而消弹应该是有别的做法的。</w:t>
+      </w:r>
+    </w:p>
+    <w:p>
+      <w:pPr>
+        <w:ind w:firstLineChars="200" w:firstLine="420"/>
+      </w:pPr>
+      <w:r>
+        <w:t>然后这个基类还要</w:t>
+      </w:r>
+      <w:r>
+        <w:t>对子弹的队伍行为进行规范，就是说所有子弹会带一个表示他的所属队伍的</w:t>
+      </w:r>
+      <w:r>
+        <w:t>component</w:t>
+      </w:r>
+      <w:r>
+        <w:t>，这个必须要有。这个</w:t>
+      </w:r>
+      <w:r>
+        <w:t>component</w:t>
+      </w:r>
+      <w:r>
+        <w:t>好像是自动填充成敌人的子弹。忘了。</w:t>
+      </w:r>
+    </w:p>
+    <w:p>
+      <w:pPr>
+        <w:ind w:firstLineChars="200" w:firstLine="420"/>
+      </w:pPr>
+      <w:r>
+        <w:lastRenderedPageBreak/>
+        <w:t>然后从这个基类派生出</w:t>
+      </w:r>
+      <w:r>
+        <w:t>4</w:t>
+      </w:r>
+      <w:r>
+        <w:t>个东西，简单弹（</w:t>
+      </w:r>
+      <w:r>
+        <w:t>normal bullet base</w:t>
+      </w:r>
+      <w:r>
+        <w:t>），激光（</w:t>
+      </w:r>
+      <w:r>
+        <w:t>laser base</w:t>
+      </w:r>
+      <w:r>
+        <w:t>），曲线激光（</w:t>
+      </w:r>
+      <w:r>
+        <w:t>blent laser base</w:t>
+      </w:r>
+      <w:r>
+        <w:t>），和玩家的子弹（</w:t>
+      </w:r>
+      <w:r>
+        <w:t>player bullet base</w:t>
+      </w:r>
+      <w:r>
+        <w:t>）。</w:t>
+      </w:r>
+    </w:p>
+    <w:p>
+      <w:pPr>
+        <w:ind w:firstLineChars="200" w:firstLine="420"/>
+      </w:pPr>
+      <w:r>
+        <w:t>然后是其他的一些东西，你们可以看到还有几个文件夹。</w:t>
+      </w:r>
+    </w:p>
+    <w:p>
+      <w:pPr>
+        <w:ind w:firstLineChars="200" w:firstLine="420"/>
+      </w:pPr>
+      <w:r>
+        <w:t>接口，这个暂时没什么用，我是准备在简单弹上面加这个接口，主要控制一下设置初速度</w:t>
+      </w:r>
+      <w:r>
+        <w:t>和</w:t>
+      </w:r>
+      <w:r>
+        <w:t>初始角度</w:t>
+      </w:r>
+      <w:r>
+        <w:t>，具体的很简单，但是可能需要你们自己去手写。</w:t>
+      </w:r>
+    </w:p>
+    <w:p>
+      <w:pPr>
+        <w:ind w:firstLineChars="200" w:firstLine="420"/>
+      </w:pPr>
+      <w:r>
+        <w:t>队伍信息，没什么好说的，就是存一下子弹是不是你自己的，这个在</w:t>
+      </w:r>
+      <w:r>
+        <w:t>4</w:t>
+      </w:r>
+      <w:r>
+        <w:t>个基础派生类里面已经给你填充好了，直接用就行。</w:t>
+      </w:r>
+    </w:p>
+    <w:p>
+      <w:pPr>
+        <w:ind w:firstLineChars="200" w:firstLine="420"/>
+      </w:pPr>
+      <w:r>
+        <w:t>曲线激光的一些组件。曲线激光是这样的，你调用他的一个叫</w:t>
+      </w:r>
+      <w:r>
+        <w:t>update</w:t>
+      </w:r>
+      <w:r>
+        <w:t>什么什么的函数，把最新的头部位置给进去就行了，其他的不用管，如果你一定要管，你会发现里面有一个控制节点的数组，应该是一个</w:t>
+      </w:r>
+      <w:r>
+        <w:t>vector2d</w:t>
+      </w:r>
+      <w:r>
+        <w:t>的数组，你进去改就可以了。</w:t>
+      </w:r>
+    </w:p>
+    <w:p>
+      <w:pPr>
+        <w:ind w:firstLineChars="200" w:firstLine="420"/>
+      </w:pPr>
+      <w:r>
+        <w:rPr>
+          <w:rFonts w:hint="eastAsia"/>
+        </w:rPr>
+        <w:t>离屏行为。就是所谓的出屏消弹。但是由于有很多奇怪的逻辑，所以我多写了点。具体用法就是给你的子弹的蓝图加一个组件，然后用就行了。这一块我暂时还没想好，后面可能会根据手感调整。</w:t>
+      </w:r>
+    </w:p>
+    <w:p>
+      <w:pPr>
+        <w:ind w:firstLineChars="200" w:firstLine="420"/>
+      </w:pPr>
+      <w:r>
+        <w:t>移动。常用的移动的逻辑我都写进去了。现在的几个</w:t>
+      </w:r>
+      <w:r>
+        <w:t>stg</w:t>
+      </w:r>
+      <w:r>
+        <w:t>专用引擎的移动都会有一个问题，就是，在</w:t>
+      </w:r>
+      <w:r>
+        <w:t>xy</w:t>
+      </w:r>
+      <w:r>
+        <w:t>模式和</w:t>
+      </w:r>
+      <w:r>
+        <w:t>va</w:t>
+      </w:r>
+      <w:r>
+        <w:t>模式里面，往往只有一个，如果你要写一些比较奇怪的动作，你就要去写转换啊什么的。我这儿就给你们直接写好了，里面还留了加速度的。你需要注意的一个细节就是，里面会给你这一帧的偏移量，但是不会自动给你把子弹放到那个位置去，你要自己手动去移动子弹，</w:t>
+      </w:r>
+      <w:r>
+        <w:t>set location</w:t>
+      </w:r>
+      <w:r>
+        <w:t>和</w:t>
+      </w:r>
+      <w:r>
+        <w:t>rotation</w:t>
+      </w:r>
+      <w:r>
+        <w:t>，好处是，移动之前你可以做任何事情，坏处是，你加了那个组件，然后你发现子弹没动，新手会比较懵逼。</w:t>
+      </w:r>
+    </w:p>
+    <w:p>
+      <w:pPr>
+        <w:ind w:firstLineChars="200" w:firstLine="420"/>
+      </w:pPr>
+      <w:r>
+        <w:t>还有一个单独的，是发射子弹的一个什么工具。暂时只写了一次性发射的逻辑，如果你要每多少秒发射一次，那你只有手动去处理时间上的问题。应该是一个</w:t>
+      </w:r>
+      <w:r>
+        <w:t>delay</w:t>
+      </w:r>
+      <w:r>
+        <w:t>就完事的。</w:t>
+      </w:r>
+    </w:p>
+    <w:p>
+      <w:pPr>
+        <w:ind w:firstLineChars="200" w:firstLine="420"/>
+      </w:pPr>
+    </w:p>
+    <w:p>
+      <w:pPr>
+        <w:ind w:firstLineChars="200" w:firstLine="420"/>
+      </w:pPr>
+      <w:r>
+        <w:t>然后暂时没写的东西。</w:t>
+      </w:r>
+    </w:p>
+    <w:p>
+      <w:pPr>
+        <w:ind w:firstLineChars="200" w:firstLine="420"/>
+      </w:pPr>
+      <w:r>
+        <w:t>擦弹没写。重点应该是子弹本身的碰撞也是没有的，意思就是说根本不存在任何的攻击行为。这个暂时都不想补了。</w:t>
+      </w:r>
+    </w:p>
+    <w:p>
+      <w:pPr>
+        <w:ind w:firstLineChars="200" w:firstLine="420"/>
+      </w:pPr>
+    </w:p>
+    <w:p>
+      <w:pPr>
+        <w:ind w:firstLineChars="200" w:firstLine="420"/>
+      </w:pPr>
+    </w:p>
+    <w:p>
+      <w:pPr>
+        <w:ind w:firstLineChars="200" w:firstLine="420"/>
+      </w:pPr>
+    </w:p>
+    <w:p>
+      <w:pPr>
+        <w:ind w:firstLineChars="200" w:firstLine="562"/>
+        <w:rPr>
+          <w:b/>
+          <w:color w:val="D0CECE" w:themeColor="background2" w:themeShade="E6"/>
+          <w:sz w:val="28"/>
+          <w:szCs w:val="28"/>
+        </w:rPr>
+      </w:pPr>
+      <w:r>
+        <w:rPr>
+          <w:rFonts w:hint="eastAsia"/>
+          <w:b/>
+          <w:color w:val="D0CECE" w:themeColor="background2" w:themeShade="E6"/>
+          <w:sz w:val="28"/>
+          <w:szCs w:val="28"/>
+          <w:highlight w:val="darkBlue"/>
+        </w:rPr>
+        <w:t>//</w:t>
+      </w:r>
+      <w:r>
+        <w:rPr>
+          <w:rFonts w:hint="eastAsia"/>
+          <w:b/>
+          <w:color w:val="D0CECE" w:themeColor="background2" w:themeShade="E6"/>
+          <w:sz w:val="28"/>
+          <w:szCs w:val="28"/>
+          <w:highlight w:val="darkBlue"/>
+        </w:rPr>
+        <w:t>//</w:t>
+      </w:r>
+      <w:r>
+        <w:rPr>
+          <w:b/>
+          <w:color w:val="D0CECE" w:themeColor="background2" w:themeShade="E6"/>
+          <w:sz w:val="28"/>
+          <w:szCs w:val="28"/>
+          <w:highlight w:val="darkBlue"/>
+        </w:rPr>
+        <w:t>自机</w:t>
+      </w:r>
+      <w:r>
+        <w:rPr>
+          <w:rFonts w:hint="eastAsia"/>
+          <w:b/>
+          <w:color w:val="D0CECE" w:themeColor="background2" w:themeShade="E6"/>
+          <w:sz w:val="28"/>
+          <w:szCs w:val="28"/>
+          <w:highlight w:val="darkBlue"/>
+        </w:rPr>
+        <w:t>类</w:t>
+      </w:r>
+      <w:r>
+        <w:rPr>
+          <w:rFonts w:hint="eastAsia"/>
+          <w:b/>
+          <w:color w:val="D0CECE" w:themeColor="background2" w:themeShade="E6"/>
+          <w:sz w:val="28"/>
+          <w:szCs w:val="28"/>
+          <w:highlight w:val="darkBlue"/>
+        </w:rPr>
+        <w:t>///</w:t>
+      </w:r>
+      <w:r>
+        <w:rPr>
+          <w:rFonts w:hint="eastAsia"/>
+          <w:b/>
+          <w:color w:val="D0CECE" w:themeColor="background2" w:themeShade="E6"/>
+          <w:sz w:val="28"/>
+          <w:szCs w:val="28"/>
+          <w:highlight w:val="darkBlue"/>
+        </w:rPr>
+        <w:t>/</w:t>
+      </w:r>
+    </w:p>
+    <w:p>
+      <w:pPr>
+        <w:ind w:firstLineChars="200" w:firstLine="420"/>
+      </w:pPr>
+      <w:r>
+        <w:t>我用的英语是</w:t>
+      </w:r>
+      <w:r>
+        <w:t>player character</w:t>
+      </w:r>
+      <w:r>
+        <w:t>。</w:t>
+      </w:r>
+    </w:p>
+    <w:p>
+      <w:pPr>
+        <w:ind w:firstLineChars="200" w:firstLine="420"/>
+      </w:pPr>
+      <w:r>
+        <w:t>其实就几个事情，移动，然后攻击，</w:t>
+      </w:r>
+      <w:r>
+        <w:t>b</w:t>
+      </w:r>
+      <w:r>
+        <w:t>，减速，我额外增加了一个东西，就是攻击的那个按键增加了另外一个按键，是一个</w:t>
+      </w:r>
+      <w:r>
+        <w:t>toggle</w:t>
+      </w:r>
+      <w:r>
+        <w:t>，逻辑应该都很简单。</w:t>
+      </w:r>
+    </w:p>
+    <w:p>
+      <w:pPr>
+        <w:ind w:firstLineChars="200" w:firstLine="420"/>
+      </w:pPr>
+      <w:r>
+        <w:t>有一些很具体的问题，就是说，玩家在</w:t>
+      </w:r>
+      <w:r>
+        <w:t>b</w:t>
+      </w:r>
+      <w:r>
+        <w:t>的时候，这个消息是要发到几个地方的，子弹管理器要去处理消弹的逻辑，然后</w:t>
+      </w:r>
+      <w:r>
+        <w:t>pawn</w:t>
+      </w:r>
+      <w:r>
+        <w:t>本身要无敌，然后</w:t>
+      </w:r>
+      <w:r>
+        <w:t>boss</w:t>
+      </w:r>
+      <w:r>
+        <w:t>的那个</w:t>
+      </w:r>
+      <w:r>
+        <w:t>spell card event</w:t>
+      </w:r>
+      <w:r>
+        <w:t>也需要收到这个消息，所以，</w:t>
+      </w:r>
+      <w:r>
+        <w:t>b</w:t>
+      </w:r>
+      <w:r>
+        <w:t>的具体实现，我在考虑要不要搬到主框架去，或者说以后要专门把</w:t>
+      </w:r>
+      <w:r>
+        <w:t>controller</w:t>
+      </w:r>
+      <w:r>
+        <w:t>的东西单独拿出来。</w:t>
+      </w:r>
+    </w:p>
+    <w:p>
+      <w:pPr>
+        <w:ind w:firstLineChars="200" w:firstLine="420"/>
+      </w:pPr>
+    </w:p>
+    <w:p>
+      <w:pPr>
+        <w:ind w:firstLineChars="200" w:firstLine="420"/>
+      </w:pPr>
+    </w:p>
+    <w:p>
+      <w:pPr>
+        <w:ind w:firstLineChars="200" w:firstLine="420"/>
+      </w:pPr>
+    </w:p>
+    <w:p>
+      <w:pPr>
+        <w:ind w:firstLineChars="200" w:firstLine="420"/>
+      </w:pPr>
+    </w:p>
+    <w:p>
+      <w:pPr>
+        <w:ind w:firstLineChars="200" w:firstLine="420"/>
+      </w:pPr>
+    </w:p>
+    <w:p>
+      <w:pPr>
+        <w:ind w:firstLineChars="200" w:firstLine="420"/>
+      </w:pPr>
+    </w:p>
+    <w:p>
+      <w:pPr>
+        <w:ind w:firstLineChars="200" w:firstLine="420"/>
+        <w:rPr>
+          <w:rFonts w:hint="eastAsia"/>
+        </w:rPr>
+      </w:pPr>
+    </w:p>
+    <w:p>
+      <w:pPr>
+        <w:ind w:firstLineChars="200" w:firstLine="420"/>
+      </w:pPr>
+      <w:r>
+        <w:rPr>
+          <w:rFonts w:hint="eastAsia"/>
+        </w:rPr>
+        <w:lastRenderedPageBreak/>
+        <w:t>其他</w:t>
+      </w:r>
+    </w:p>
+    <w:p>
+      <w:pPr>
+        <w:ind w:firstLineChars="200" w:firstLine="420"/>
+      </w:pPr>
+    </w:p>
+    <w:p>
+      <w:pPr>
+        <w:ind w:firstLineChars="200" w:firstLine="420"/>
+      </w:pPr>
+      <w:r>
+        <w:t>子弹管理器暂时废弃</w:t>
+      </w:r>
+      <w:r>
+        <w:rPr>
+          <w:rFonts w:hint="eastAsia"/>
+        </w:rPr>
+        <w:t>.</w:t>
       </w:r>
       <w:bookmarkStart w:id="0" w:name="_GoBack"/>
       <w:bookmarkEnd w:id="0"/>
@@ -1098,626 +1513,50 @@
     </w:p>
     <w:p>
       <w:pPr>
-        <w:ind w:firstLineChars="200" w:firstLine="562"/>
-        <w:rPr>
-          <w:b/>
-          <w:color w:val="D0CECE" w:themeColor="background2" w:themeShade="E6"/>
-          <w:sz w:val="28"/>
-          <w:szCs w:val="28"/>
-        </w:rPr>
-      </w:pPr>
-      <w:r>
-        <w:rPr>
-          <w:rFonts w:hint="eastAsia"/>
-          <w:b/>
-          <w:color w:val="D0CECE" w:themeColor="background2" w:themeShade="E6"/>
-          <w:sz w:val="28"/>
-          <w:szCs w:val="28"/>
-          <w:highlight w:val="darkBlue"/>
-        </w:rPr>
-        <w:t>//</w:t>
-      </w:r>
-      <w:r>
-        <w:rPr>
-          <w:rFonts w:hint="eastAsia"/>
-          <w:b/>
-          <w:color w:val="D0CECE" w:themeColor="background2" w:themeShade="E6"/>
-          <w:sz w:val="28"/>
-          <w:szCs w:val="28"/>
-          <w:highlight w:val="darkBlue"/>
-        </w:rPr>
-        <w:t>//</w:t>
-      </w:r>
-      <w:r>
-        <w:rPr>
-          <w:rFonts w:hint="eastAsia"/>
-          <w:b/>
-          <w:color w:val="D0CECE" w:themeColor="background2" w:themeShade="E6"/>
-          <w:sz w:val="28"/>
-          <w:szCs w:val="28"/>
-          <w:highlight w:val="darkBlue"/>
-        </w:rPr>
-        <w:t>子弹类</w:t>
-      </w:r>
-      <w:r>
-        <w:rPr>
-          <w:rFonts w:hint="eastAsia"/>
-          <w:b/>
-          <w:color w:val="D0CECE" w:themeColor="background2" w:themeShade="E6"/>
-          <w:sz w:val="28"/>
-          <w:szCs w:val="28"/>
-          <w:highlight w:val="darkBlue"/>
-        </w:rPr>
-        <w:t>///</w:t>
-      </w:r>
-      <w:r>
-        <w:rPr>
-          <w:rFonts w:hint="eastAsia"/>
-          <w:b/>
-          <w:color w:val="D0CECE" w:themeColor="background2" w:themeShade="E6"/>
-          <w:sz w:val="28"/>
-          <w:szCs w:val="28"/>
-          <w:highlight w:val="darkBlue"/>
-        </w:rPr>
-        <w:t>/</w:t>
-      </w:r>
-    </w:p>
-    <w:p>
-      <w:pPr>
-        <w:ind w:firstLineChars="200" w:firstLine="420"/>
-      </w:pPr>
-      <w:r>
-        <w:t>子弹类是这样的。</w:t>
-      </w:r>
-      <w:proofErr w:type="gramStart"/>
-      <w:r>
-        <w:t>基类只</w:t>
-      </w:r>
-      <w:proofErr w:type="gramEnd"/>
-      <w:r>
-        <w:t>给了几个，我觉得应该估计你们自己去创造。</w:t>
-      </w:r>
-    </w:p>
-    <w:p>
-      <w:pPr>
-        <w:ind w:firstLineChars="200" w:firstLine="420"/>
-      </w:pPr>
-      <w:r>
-        <w:t>给了一个总的基类，只要你是子弹，就是</w:t>
-      </w:r>
-      <w:proofErr w:type="gramStart"/>
-      <w:r>
-        <w:t>这个基类</w:t>
-      </w:r>
-      <w:proofErr w:type="gramEnd"/>
-      <w:r>
-        <w:t>的子类，这一层要做的事情是，要管理自己在子弹管理器里面要存一份。后面可能要改这个功能的具体实现，因为好像只</w:t>
-      </w:r>
-      <w:proofErr w:type="gramStart"/>
-      <w:r>
-        <w:t>和消弹有关</w:t>
-      </w:r>
-      <w:proofErr w:type="gramEnd"/>
-      <w:r>
-        <w:t>，</w:t>
-      </w:r>
-      <w:proofErr w:type="gramStart"/>
-      <w:r>
-        <w:t>而消弹应该</w:t>
-      </w:r>
-      <w:proofErr w:type="gramEnd"/>
-      <w:r>
-        <w:t>是有别的做法的。</w:t>
-      </w:r>
-    </w:p>
-    <w:p>
-      <w:pPr>
-        <w:ind w:firstLineChars="200" w:firstLine="420"/>
-      </w:pPr>
-      <w:r>
-        <w:t>然后</w:t>
-      </w:r>
-      <w:proofErr w:type="gramStart"/>
-      <w:r>
-        <w:t>这个基类还要</w:t>
-      </w:r>
-      <w:proofErr w:type="gramEnd"/>
-      <w:r>
-        <w:t>对子弹的队伍行为进行规范，就是说所有子弹会带一个表示他的所属队伍的</w:t>
-      </w:r>
-      <w:r>
-        <w:t>component</w:t>
-      </w:r>
-      <w:r>
-        <w:t>，这个必须要有。这个</w:t>
-      </w:r>
-      <w:r>
-        <w:t>component</w:t>
-      </w:r>
-      <w:r>
-        <w:t>好像是自动填充成敌人的子弹。忘了。</w:t>
-      </w:r>
-    </w:p>
-    <w:p>
-      <w:pPr>
-        <w:ind w:firstLineChars="200" w:firstLine="420"/>
-      </w:pPr>
-      <w:r>
-        <w:lastRenderedPageBreak/>
-        <w:t>然后从</w:t>
-      </w:r>
-      <w:proofErr w:type="gramStart"/>
-      <w:r>
-        <w:t>这个基类派生</w:t>
-      </w:r>
-      <w:proofErr w:type="gramEnd"/>
-      <w:r>
-        <w:t>出</w:t>
-      </w:r>
-      <w:r>
-        <w:t>4</w:t>
-      </w:r>
-      <w:r>
-        <w:t>个东西，简单弹（</w:t>
-      </w:r>
-      <w:r>
-        <w:t>normal bullet base</w:t>
-      </w:r>
-      <w:r>
-        <w:t>），激光（</w:t>
-      </w:r>
-      <w:r>
-        <w:t>laser base</w:t>
-      </w:r>
-      <w:r>
-        <w:t>），曲线激光（</w:t>
-      </w:r>
-      <w:proofErr w:type="spellStart"/>
-      <w:r>
-        <w:t>blent</w:t>
-      </w:r>
-      <w:proofErr w:type="spellEnd"/>
-      <w:r>
-        <w:t xml:space="preserve"> laser base</w:t>
-      </w:r>
-      <w:r>
-        <w:t>），和玩家的子弹（</w:t>
-      </w:r>
-      <w:r>
-        <w:t>player bullet base</w:t>
-      </w:r>
-      <w:r>
-        <w:t>）。</w:t>
-      </w:r>
-    </w:p>
-    <w:p>
-      <w:pPr>
-        <w:ind w:firstLineChars="200" w:firstLine="420"/>
-      </w:pPr>
-      <w:r>
-        <w:t>然后是其他的一些东西，你们可以看到还有几个文件夹。</w:t>
-      </w:r>
-    </w:p>
-    <w:p>
-      <w:pPr>
-        <w:ind w:firstLineChars="200" w:firstLine="420"/>
-      </w:pPr>
-      <w:r>
-        <w:t>接口，这个暂时没什么用，我是准备在简单弹上面加这个接口，主要控制一下设置初速度</w:t>
-      </w:r>
-      <w:r>
-        <w:t>和</w:t>
-      </w:r>
-      <w:r>
-        <w:t>初始角度</w:t>
-      </w:r>
-      <w:r>
-        <w:t>，具体的很简单，但是可能需要你们自己去手写。</w:t>
-      </w:r>
-    </w:p>
-    <w:p>
-      <w:pPr>
-        <w:ind w:firstLineChars="200" w:firstLine="420"/>
-      </w:pPr>
-      <w:r>
-        <w:t>队伍信息，没什么好说的，就是</w:t>
-      </w:r>
-      <w:proofErr w:type="gramStart"/>
-      <w:r>
-        <w:t>存一下</w:t>
-      </w:r>
-      <w:proofErr w:type="gramEnd"/>
-      <w:r>
-        <w:t>子弹是不是你自己的，这个在</w:t>
-      </w:r>
-      <w:r>
-        <w:t>4</w:t>
-      </w:r>
-      <w:r>
-        <w:t>个基础派生类里面已经给你填充好了，直接用就行。</w:t>
-      </w:r>
-    </w:p>
-    <w:p>
-      <w:pPr>
-        <w:ind w:firstLineChars="200" w:firstLine="420"/>
-      </w:pPr>
-      <w:r>
-        <w:t>曲线激光的一些组件。曲线激光是这样的，你调用他的一个叫</w:t>
-      </w:r>
-      <w:r>
-        <w:t>update</w:t>
-      </w:r>
-      <w:r>
-        <w:t>什么什么的函数，把最新的头部位置给进去就行了，其他的不用管，如果你一定要管，你会发现里面有一个控制节点的数组，应该是一个</w:t>
-      </w:r>
-      <w:r>
-        <w:t>vector2d</w:t>
-      </w:r>
-      <w:r>
-        <w:t>的数组，你进去改就可以了。</w:t>
-      </w:r>
-    </w:p>
-    <w:p>
-      <w:pPr>
-        <w:ind w:firstLineChars="200" w:firstLine="420"/>
-      </w:pPr>
-      <w:r>
-        <w:rPr>
-          <w:rFonts w:hint="eastAsia"/>
-        </w:rPr>
-        <w:t>离屏行为。就是所谓的出</w:t>
-      </w:r>
-      <w:proofErr w:type="gramStart"/>
-      <w:r>
-        <w:rPr>
-          <w:rFonts w:hint="eastAsia"/>
-        </w:rPr>
-        <w:t>屏消弹</w:t>
-      </w:r>
-      <w:proofErr w:type="gramEnd"/>
-      <w:r>
-        <w:rPr>
-          <w:rFonts w:hint="eastAsia"/>
-        </w:rPr>
-        <w:t>。但是由于有很多奇怪的逻辑，所以我多写了点。具体用法就是给你的子弹的蓝图加一个组件，然后用就行了。这</w:t>
-      </w:r>
-      <w:proofErr w:type="gramStart"/>
-      <w:r>
-        <w:rPr>
-          <w:rFonts w:hint="eastAsia"/>
-        </w:rPr>
-        <w:t>一块我</w:t>
-      </w:r>
-      <w:proofErr w:type="gramEnd"/>
-      <w:r>
-        <w:rPr>
-          <w:rFonts w:hint="eastAsia"/>
-        </w:rPr>
-        <w:t>暂时还没想好，后面可能会根据手感调整。</w:t>
-      </w:r>
-    </w:p>
-    <w:p>
-      <w:pPr>
-        <w:ind w:firstLineChars="200" w:firstLine="420"/>
-      </w:pPr>
-      <w:r>
-        <w:t>移动。常用的移动的逻辑我都写进去了。现在的几个</w:t>
-      </w:r>
-      <w:proofErr w:type="spellStart"/>
-      <w:r>
-        <w:t>stg</w:t>
-      </w:r>
-      <w:proofErr w:type="spellEnd"/>
-      <w:r>
-        <w:t>专用引擎的移动都会有一个问题，就是，在</w:t>
-      </w:r>
-      <w:proofErr w:type="spellStart"/>
-      <w:r>
-        <w:t>xy</w:t>
-      </w:r>
-      <w:proofErr w:type="spellEnd"/>
-      <w:r>
-        <w:t>模式和</w:t>
-      </w:r>
-      <w:proofErr w:type="spellStart"/>
-      <w:r>
-        <w:t>va</w:t>
-      </w:r>
-      <w:proofErr w:type="spellEnd"/>
-      <w:r>
-        <w:t>模式里面，往往只有一个，如果你要写一些比较奇怪的动作，你就要去写转换啊什么的。我这儿就给你们直接写好了，里面还留了加速度的。你需要注意的一个细节就是，里面会给你这一帧的偏移量，但是不会自动给你把子弹放到那个位置去，你要自己手动去移动子弹，</w:t>
-      </w:r>
-      <w:r>
-        <w:t>set location</w:t>
-      </w:r>
-      <w:r>
-        <w:t>和</w:t>
-      </w:r>
-      <w:r>
-        <w:t>rotation</w:t>
-      </w:r>
-      <w:r>
-        <w:t>，好处是，移动之前你可以做任何事情，坏处是，你加了那个组件，然后你发现子弹没动，新手会比较</w:t>
-      </w:r>
-      <w:proofErr w:type="gramStart"/>
-      <w:r>
-        <w:t>懵</w:t>
-      </w:r>
-      <w:proofErr w:type="gramEnd"/>
-      <w:r>
-        <w:t>逼。</w:t>
-      </w:r>
-    </w:p>
-    <w:p>
-      <w:pPr>
-        <w:ind w:firstLineChars="200" w:firstLine="420"/>
-      </w:pPr>
-      <w:r>
-        <w:t>还有一个单独的，是发射子弹的一个什么工具。暂时只写了一次性发射的逻辑，如果你要每多少</w:t>
-      </w:r>
-      <w:proofErr w:type="gramStart"/>
-      <w:r>
-        <w:t>秒</w:t>
-      </w:r>
-      <w:proofErr w:type="gramEnd"/>
-      <w:r>
-        <w:t>发射一次，那你只有手动去处理时间上的问题。应该是一个</w:t>
-      </w:r>
-      <w:r>
-        <w:t>delay</w:t>
-      </w:r>
-      <w:r>
-        <w:t>就完事的。</w:t>
-      </w:r>
-    </w:p>
-    <w:p>
-      <w:pPr>
-        <w:ind w:firstLineChars="200" w:firstLine="420"/>
-      </w:pPr>
-    </w:p>
-    <w:p>
-      <w:pPr>
-        <w:ind w:firstLineChars="200" w:firstLine="420"/>
-      </w:pPr>
-      <w:r>
-        <w:t>然后暂时没写的东西。</w:t>
-      </w:r>
-    </w:p>
-    <w:p>
-      <w:pPr>
-        <w:ind w:firstLineChars="200" w:firstLine="420"/>
-      </w:pPr>
-      <w:proofErr w:type="gramStart"/>
-      <w:r>
-        <w:t>擦弹没写</w:t>
-      </w:r>
-      <w:proofErr w:type="gramEnd"/>
-      <w:r>
-        <w:t>。重点应该是子弹本身的碰撞也是没有的，意思就是说根本不存在任何的攻击行为。这个暂时都不想补了。</w:t>
-      </w:r>
-    </w:p>
-    <w:p>
-      <w:pPr>
-        <w:ind w:firstLineChars="200" w:firstLine="420"/>
-      </w:pPr>
-    </w:p>
-    <w:p>
-      <w:pPr>
-        <w:ind w:firstLineChars="200" w:firstLine="420"/>
-      </w:pPr>
-    </w:p>
-    <w:p>
-      <w:pPr>
-        <w:ind w:firstLineChars="200" w:firstLine="420"/>
-      </w:pPr>
-    </w:p>
-    <w:p>
-      <w:pPr>
-        <w:ind w:firstLineChars="200" w:firstLine="562"/>
-        <w:rPr>
-          <w:b/>
-          <w:color w:val="D0CECE" w:themeColor="background2" w:themeShade="E6"/>
-          <w:sz w:val="28"/>
-          <w:szCs w:val="28"/>
-        </w:rPr>
-      </w:pPr>
-      <w:r>
-        <w:rPr>
-          <w:rFonts w:hint="eastAsia"/>
-          <w:b/>
-          <w:color w:val="D0CECE" w:themeColor="background2" w:themeShade="E6"/>
-          <w:sz w:val="28"/>
-          <w:szCs w:val="28"/>
-          <w:highlight w:val="darkBlue"/>
-        </w:rPr>
-        <w:t>//</w:t>
-      </w:r>
-      <w:r>
-        <w:rPr>
-          <w:rFonts w:hint="eastAsia"/>
-          <w:b/>
-          <w:color w:val="D0CECE" w:themeColor="background2" w:themeShade="E6"/>
-          <w:sz w:val="28"/>
-          <w:szCs w:val="28"/>
-          <w:highlight w:val="darkBlue"/>
-        </w:rPr>
-        <w:t>//</w:t>
-      </w:r>
-      <w:proofErr w:type="gramStart"/>
-      <w:r>
-        <w:rPr>
-          <w:b/>
-          <w:color w:val="D0CECE" w:themeColor="background2" w:themeShade="E6"/>
-          <w:sz w:val="28"/>
-          <w:szCs w:val="28"/>
-          <w:highlight w:val="darkBlue"/>
-        </w:rPr>
-        <w:t>自机</w:t>
-      </w:r>
-      <w:r>
-        <w:rPr>
-          <w:rFonts w:hint="eastAsia"/>
-          <w:b/>
-          <w:color w:val="D0CECE" w:themeColor="background2" w:themeShade="E6"/>
-          <w:sz w:val="28"/>
-          <w:szCs w:val="28"/>
-          <w:highlight w:val="darkBlue"/>
-        </w:rPr>
-        <w:t>类</w:t>
-      </w:r>
-      <w:proofErr w:type="gramEnd"/>
-      <w:r>
-        <w:rPr>
-          <w:rFonts w:hint="eastAsia"/>
-          <w:b/>
-          <w:color w:val="D0CECE" w:themeColor="background2" w:themeShade="E6"/>
-          <w:sz w:val="28"/>
-          <w:szCs w:val="28"/>
-          <w:highlight w:val="darkBlue"/>
-        </w:rPr>
-        <w:t>///</w:t>
-      </w:r>
-      <w:r>
-        <w:rPr>
-          <w:rFonts w:hint="eastAsia"/>
-          <w:b/>
-          <w:color w:val="D0CECE" w:themeColor="background2" w:themeShade="E6"/>
-          <w:sz w:val="28"/>
-          <w:szCs w:val="28"/>
-          <w:highlight w:val="darkBlue"/>
-        </w:rPr>
-        <w:t>/</w:t>
-      </w:r>
-    </w:p>
-    <w:p>
-      <w:pPr>
-        <w:ind w:firstLineChars="200" w:firstLine="420"/>
-      </w:pPr>
-      <w:r>
-        <w:t>我用的英语是</w:t>
-      </w:r>
-      <w:r>
-        <w:t>player character</w:t>
-      </w:r>
-      <w:r>
-        <w:t>。</w:t>
-      </w:r>
-    </w:p>
-    <w:p>
-      <w:pPr>
-        <w:ind w:firstLineChars="200" w:firstLine="420"/>
-      </w:pPr>
-      <w:r>
-        <w:t>其实就几个事情，移动，然后攻击，</w:t>
-      </w:r>
-      <w:r>
-        <w:t>b</w:t>
-      </w:r>
-      <w:r>
-        <w:t>，减速，我额外增加了一个东西，就是攻击的那个按键增加了另外一个按键，是一个</w:t>
-      </w:r>
-      <w:r>
-        <w:t>toggle</w:t>
-      </w:r>
-      <w:r>
-        <w:t>，逻辑应该都很简单。</w:t>
-      </w:r>
-    </w:p>
-    <w:p>
-      <w:pPr>
-        <w:ind w:firstLineChars="200" w:firstLine="420"/>
-      </w:pPr>
-      <w:r>
-        <w:t>有一些很具体的问题，就是说，玩家在</w:t>
-      </w:r>
-      <w:r>
-        <w:t>b</w:t>
-      </w:r>
-      <w:r>
-        <w:t>的时候，这个消息是要发到几个地方的，子弹管理器要去</w:t>
-      </w:r>
-      <w:proofErr w:type="gramStart"/>
-      <w:r>
-        <w:t>处理消弹的</w:t>
-      </w:r>
-      <w:proofErr w:type="gramEnd"/>
-      <w:r>
-        <w:t>逻辑，然后</w:t>
-      </w:r>
-      <w:r>
-        <w:t>pawn</w:t>
-      </w:r>
-      <w:r>
-        <w:t>本身要无敌，然后</w:t>
-      </w:r>
-      <w:r>
-        <w:t>boss</w:t>
-      </w:r>
-      <w:r>
-        <w:t>的那个</w:t>
-      </w:r>
-      <w:r>
-        <w:t>spell card event</w:t>
-      </w:r>
-      <w:r>
-        <w:t>也需要收到这个消息，所以，</w:t>
-      </w:r>
-      <w:r>
-        <w:t>b</w:t>
-      </w:r>
-      <w:r>
-        <w:t>的具体实现，我在考虑要不要搬到主框架去，或者说以后要专门把</w:t>
-      </w:r>
-      <w:r>
-        <w:t>controller</w:t>
-      </w:r>
-      <w:r>
-        <w:t>的东西单独拿出来。</w:t>
-      </w:r>
-    </w:p>
-    <w:p>
-      <w:pPr>
-        <w:ind w:firstLineChars="200" w:firstLine="420"/>
-      </w:pPr>
-    </w:p>
-    <w:p>
-      <w:pPr>
-        <w:ind w:firstLineChars="200" w:firstLine="420"/>
-      </w:pPr>
-    </w:p>
-    <w:p>
-      <w:pPr>
-        <w:ind w:firstLineChars="200" w:firstLine="420"/>
-      </w:pPr>
-    </w:p>
-    <w:p>
-      <w:pPr>
-        <w:ind w:firstLineChars="200" w:firstLine="420"/>
-      </w:pPr>
-    </w:p>
-    <w:p>
-      <w:pPr>
-        <w:ind w:firstLineChars="200" w:firstLine="420"/>
-      </w:pPr>
-    </w:p>
-    <w:p>
-      <w:pPr>
-        <w:ind w:firstLineChars="200" w:firstLine="420"/>
-      </w:pPr>
-    </w:p>
-    <w:p>
-      <w:pPr>
-        <w:ind w:firstLineChars="200" w:firstLine="420"/>
-      </w:pPr>
-    </w:p>
-    <w:p>
-      <w:pPr>
-        <w:ind w:firstLineChars="200" w:firstLine="420"/>
-      </w:pPr>
-    </w:p>
-    <w:p>
-      <w:pPr>
-        <w:ind w:firstLineChars="200" w:firstLine="420"/>
+        <w:ind w:firstLineChars="200" w:firstLine="420"/>
+      </w:pPr>
+    </w:p>
+    <w:p>
+      <w:pPr>
+        <w:ind w:firstLineChars="200" w:firstLine="420"/>
+      </w:pPr>
+    </w:p>
+    <w:p>
+      <w:pPr>
+        <w:ind w:firstLineChars="200" w:firstLine="420"/>
+      </w:pPr>
+    </w:p>
+    <w:p>
+      <w:pPr>
+        <w:ind w:firstLineChars="200" w:firstLine="420"/>
+      </w:pPr>
+    </w:p>
+    <w:p>
+      <w:pPr>
+        <w:ind w:firstLineChars="200" w:firstLine="420"/>
+      </w:pPr>
+    </w:p>
+    <w:p>
+      <w:pPr>
+        <w:ind w:firstLineChars="200" w:firstLine="420"/>
+      </w:pPr>
+    </w:p>
+    <w:p>
+      <w:pPr>
+        <w:ind w:firstLineChars="200" w:firstLine="420"/>
+      </w:pPr>
+    </w:p>
+    <w:p>
+      <w:pPr>
+        <w:ind w:firstLineChars="200" w:firstLine="420"/>
+      </w:pPr>
+    </w:p>
+    <w:p>
+      <w:pPr>
+        <w:ind w:firstLineChars="200" w:firstLine="420"/>
+        <w:rPr>
+          <w:rFonts w:hint="eastAsia"/>
+        </w:rPr>
       </w:pPr>
     </w:p>
     <w:sectPr>

</xml_diff>